<commit_message>
Project Charter 2nd half
Updated second half of Project Charter, this is still open for changes throughout the project.
</commit_message>
<xml_diff>
--- a/Project Documents/ProjectCharter.docx
+++ b/Project Documents/ProjectCharter.docx
@@ -228,6 +228,12 @@
               <w:rPr>
                 <w:rtl w:val="0"/>
               </w:rPr>
+              <w:t xml:space="preserve">Alexander Sweeney</w:t>
+            </w:r>
+            <w:r>
+              <w:rPr>
+                <w:rtl w:val="0"/>
+              </w:rPr>
             </w:r>
           </w:p>
         </w:tc>
@@ -435,7 +441,7 @@
               <w:rPr>
                 <w:rtl w:val="0"/>
               </w:rPr>
-              <w:t xml:space="preserve">Allow user to enter goals</w:t>
+              <w:t xml:space="preserve">Allow user to enter and edit goals</w:t>
             </w:r>
           </w:p>
           <w:p>
@@ -1154,6 +1160,27 @@
                 <w:rtl w:val="0"/>
               </w:rPr>
               <w:t xml:space="preserve">There are many risks involved with this project. The largest risk is that the developers will need to learn a new programming language and framework. This could take longer than expected and result in unmet deadlines.</w:t>
+            </w:r>
+          </w:p>
+          <w:p>
+            <w:pPr>
+              <w:contextualSpacing w:val="0"/>
+            </w:pPr>
+            <w:r>
+              <w:rPr>
+                <w:rtl w:val="0"/>
+              </w:rPr>
+            </w:r>
+          </w:p>
+          <w:p>
+            <w:pPr>
+              <w:contextualSpacing w:val="0"/>
+            </w:pPr>
+            <w:r>
+              <w:rPr>
+                <w:rtl w:val="0"/>
+              </w:rPr>
+              <w:t xml:space="preserve">Interaction with the client will be limited to two meetings, one to go over project requirements, and a meeting to review the UI prototype.  This may lead to major revisions to what was already planned.</w:t>
             </w:r>
           </w:p>
           <w:p>

</xml_diff>